<commit_message>
redesigned footer for all pages and updated word doc
</commit_message>
<xml_diff>
--- a/Validation Fixes.docx
+++ b/Validation Fixes.docx
@@ -10,6 +10,15 @@
           <w:szCs w:val="48"/>
         </w:rPr>
       </w:pPr>
+    </w:p>
+    <w:p>
+      <w:pPr>
+        <w:pStyle w:val="Heading1"/>
+        <w:rPr>
+          <w:sz w:val="48"/>
+          <w:szCs w:val="48"/>
+        </w:rPr>
+      </w:pPr>
       <w:r>
         <w:rPr>
           <w:sz w:val="48"/>
@@ -26,10 +35,14 @@
     </w:p>
     <w:p>
       <w:r>
+        <w:rPr>
+          <w:noProof/>
+          <w:lang w:eastAsia="en-GB"/>
+        </w:rPr>
         <w:drawing>
           <wp:inline distT="0" distB="0" distL="0" distR="0" wp14:anchorId="75CE7DA8" wp14:editId="0DB780A9">
-            <wp:extent cx="4657725" cy="1933400"/>
-            <wp:effectExtent l="0" t="0" r="0" b="0"/>
+            <wp:extent cx="2986644" cy="1239742"/>
+            <wp:effectExtent l="0" t="0" r="4445" b="0"/>
             <wp:docPr id="1" name="Picture 1"/>
             <wp:cNvGraphicFramePr>
               <a:graphicFrameLocks xmlns:a="http://schemas.openxmlformats.org/drawingml/2006/main" noChangeAspect="1"/>
@@ -55,7 +68,7 @@
                   <pic:spPr bwMode="auto">
                     <a:xfrm>
                       <a:off x="0" y="0"/>
-                      <a:ext cx="4725834" cy="1961672"/>
+                      <a:ext cx="3089610" cy="1282483"/>
                     </a:xfrm>
                     <a:prstGeom prst="rect">
                       <a:avLst/>
@@ -76,18 +89,60 @@
         </w:drawing>
       </w:r>
     </w:p>
-    <w:p/>
-    <w:p/>
-    <w:p>
-      <w:r>
-        <w:t>Contact Page.HTML Faults</w:t>
-      </w:r>
+    <w:p>
+      <w:r>
+        <w:t xml:space="preserve">Added end div tag on line 120 </w:t>
+      </w:r>
+      <w:r>
+        <w:t xml:space="preserve">and redesigned footer element in </w:t>
+      </w:r>
+      <w:proofErr w:type="spellStart"/>
+      <w:r>
+        <w:t>css</w:t>
+      </w:r>
+      <w:proofErr w:type="spellEnd"/>
+      <w:r>
+        <w:t xml:space="preserve"> and html and placed footer in body element as it was outside </w:t>
+      </w:r>
+    </w:p>
+    <w:p>
+      <w:pPr>
+        <w:rPr>
+          <w:noProof/>
+          <w:lang w:eastAsia="en-GB"/>
+        </w:rPr>
+      </w:pPr>
+    </w:p>
+    <w:p>
+      <w:pPr>
+        <w:rPr>
+          <w:noProof/>
+          <w:lang w:eastAsia="en-GB"/>
+        </w:rPr>
+      </w:pPr>
+      <w:r>
+        <w:rPr>
+          <w:noProof/>
+          <w:lang w:eastAsia="en-GB"/>
+        </w:rPr>
+        <w:t>Before:                                                                       After:</w:t>
+      </w:r>
+    </w:p>
+    <w:p>
       <w:r>
         <w:drawing>
-          <wp:inline distT="0" distB="0" distL="0" distR="0" wp14:anchorId="34373BF2" wp14:editId="46039020">
-            <wp:extent cx="5130866" cy="1641290"/>
-            <wp:effectExtent l="0" t="0" r="0" b="0"/>
-            <wp:docPr id="2" name="Picture 2"/>
+          <wp:anchor distT="0" distB="0" distL="114300" distR="114300" simplePos="0" relativeHeight="251658240" behindDoc="0" locked="0" layoutInCell="1" allowOverlap="1">
+            <wp:simplePos x="0" y="0"/>
+            <wp:positionH relativeFrom="margin">
+              <wp:posOffset>2630170</wp:posOffset>
+            </wp:positionH>
+            <wp:positionV relativeFrom="paragraph">
+              <wp:posOffset>151765</wp:posOffset>
+            </wp:positionV>
+            <wp:extent cx="2683510" cy="1467485"/>
+            <wp:effectExtent l="0" t="0" r="2540" b="0"/>
+            <wp:wrapSquare wrapText="bothSides"/>
+            <wp:docPr id="6" name="Picture 6"/>
             <wp:cNvGraphicFramePr>
               <a:graphicFrameLocks xmlns:a="http://schemas.openxmlformats.org/drawingml/2006/main" noChangeAspect="1"/>
             </wp:cNvGraphicFramePr>
@@ -113,7 +168,7 @@
                   <pic:spPr>
                     <a:xfrm>
                       <a:off x="0" y="0"/>
-                      <a:ext cx="5154809" cy="1648949"/>
+                      <a:ext cx="2683510" cy="1467485"/>
                     </a:xfrm>
                     <a:prstGeom prst="rect">
                       <a:avLst/>
@@ -122,10 +177,301 @@
                 </pic:pic>
               </a:graphicData>
             </a:graphic>
-          </wp:inline>
+            <wp14:sizeRelH relativeFrom="margin">
+              <wp14:pctWidth>0</wp14:pctWidth>
+            </wp14:sizeRelH>
+            <wp14:sizeRelV relativeFrom="margin">
+              <wp14:pctHeight>0</wp14:pctHeight>
+            </wp14:sizeRelV>
+          </wp:anchor>
         </w:drawing>
       </w:r>
-    </w:p>
+      <w:r>
+        <w:rPr>
+          <w:noProof/>
+          <w:lang w:eastAsia="en-GB"/>
+        </w:rPr>
+        <w:drawing>
+          <wp:anchor distT="0" distB="0" distL="114300" distR="114300" simplePos="0" relativeHeight="251659264" behindDoc="0" locked="0" layoutInCell="1" allowOverlap="1">
+            <wp:simplePos x="0" y="0"/>
+            <wp:positionH relativeFrom="margin">
+              <wp:align>left</wp:align>
+            </wp:positionH>
+            <wp:positionV relativeFrom="paragraph">
+              <wp:posOffset>147320</wp:posOffset>
+            </wp:positionV>
+            <wp:extent cx="2582545" cy="1471930"/>
+            <wp:effectExtent l="0" t="0" r="8255" b="0"/>
+            <wp:wrapSquare wrapText="bothSides"/>
+            <wp:docPr id="7" name="Picture 7"/>
+            <wp:cNvGraphicFramePr>
+              <a:graphicFrameLocks xmlns:a="http://schemas.openxmlformats.org/drawingml/2006/main" noChangeAspect="1"/>
+            </wp:cNvGraphicFramePr>
+            <a:graphic xmlns:a="http://schemas.openxmlformats.org/drawingml/2006/main">
+              <a:graphicData uri="http://schemas.openxmlformats.org/drawingml/2006/picture">
+                <pic:pic xmlns:pic="http://schemas.openxmlformats.org/drawingml/2006/picture">
+                  <pic:nvPicPr>
+                    <pic:cNvPr id="0" name="Picture 2"/>
+                    <pic:cNvPicPr>
+                      <a:picLocks noChangeAspect="1" noChangeArrowheads="1"/>
+                    </pic:cNvPicPr>
+                  </pic:nvPicPr>
+                  <pic:blipFill rotWithShape="1">
+                    <a:blip r:embed="rId6" cstate="print">
+                      <a:extLst>
+                        <a:ext uri="{28A0092B-C50C-407E-A947-70E740481C1C}">
+                          <a14:useLocalDpi xmlns:a14="http://schemas.microsoft.com/office/drawing/2010/main" val="0"/>
+                        </a:ext>
+                      </a:extLst>
+                    </a:blip>
+                    <a:srcRect t="2014" r="3750" b="18725"/>
+                    <a:stretch/>
+                  </pic:blipFill>
+                  <pic:spPr bwMode="auto">
+                    <a:xfrm>
+                      <a:off x="0" y="0"/>
+                      <a:ext cx="2582545" cy="1471930"/>
+                    </a:xfrm>
+                    <a:prstGeom prst="rect">
+                      <a:avLst/>
+                    </a:prstGeom>
+                    <a:noFill/>
+                    <a:ln>
+                      <a:noFill/>
+                    </a:ln>
+                    <a:extLst>
+                      <a:ext uri="{53640926-AAD7-44D8-BBD7-CCE9431645EC}">
+                        <a14:shadowObscured xmlns:a14="http://schemas.microsoft.com/office/drawing/2010/main"/>
+                      </a:ext>
+                    </a:extLst>
+                  </pic:spPr>
+                </pic:pic>
+              </a:graphicData>
+            </a:graphic>
+            <wp14:sizeRelH relativeFrom="margin">
+              <wp14:pctWidth>0</wp14:pctWidth>
+            </wp14:sizeRelH>
+            <wp14:sizeRelV relativeFrom="margin">
+              <wp14:pctHeight>0</wp14:pctHeight>
+            </wp14:sizeRelV>
+          </wp:anchor>
+        </w:drawing>
+      </w:r>
+    </w:p>
+    <w:p/>
+    <w:p/>
+    <w:p/>
+    <w:p/>
+    <w:p/>
+    <w:p>
+      <w:r>
+        <w:rPr>
+          <w:noProof/>
+          <w:lang w:eastAsia="en-GB"/>
+        </w:rPr>
+        <w:drawing>
+          <wp:anchor distT="0" distB="0" distL="114300" distR="114300" simplePos="0" relativeHeight="251660288" behindDoc="0" locked="0" layoutInCell="1" allowOverlap="1">
+            <wp:simplePos x="0" y="0"/>
+            <wp:positionH relativeFrom="margin">
+              <wp:align>left</wp:align>
+            </wp:positionH>
+            <wp:positionV relativeFrom="paragraph">
+              <wp:posOffset>285115</wp:posOffset>
+            </wp:positionV>
+            <wp:extent cx="2873375" cy="1314450"/>
+            <wp:effectExtent l="0" t="0" r="3175" b="0"/>
+            <wp:wrapSquare wrapText="bothSides"/>
+            <wp:docPr id="8" name="Picture 8"/>
+            <wp:cNvGraphicFramePr>
+              <a:graphicFrameLocks xmlns:a="http://schemas.openxmlformats.org/drawingml/2006/main" noChangeAspect="1"/>
+            </wp:cNvGraphicFramePr>
+            <a:graphic xmlns:a="http://schemas.openxmlformats.org/drawingml/2006/main">
+              <a:graphicData uri="http://schemas.openxmlformats.org/drawingml/2006/picture">
+                <pic:pic xmlns:pic="http://schemas.openxmlformats.org/drawingml/2006/picture">
+                  <pic:nvPicPr>
+                    <pic:cNvPr id="0" name="Picture 3"/>
+                    <pic:cNvPicPr>
+                      <a:picLocks noChangeAspect="1" noChangeArrowheads="1"/>
+                    </pic:cNvPicPr>
+                  </pic:nvPicPr>
+                  <pic:blipFill>
+                    <a:blip r:embed="rId7" cstate="print">
+                      <a:extLst>
+                        <a:ext uri="{28A0092B-C50C-407E-A947-70E740481C1C}">
+                          <a14:useLocalDpi xmlns:a14="http://schemas.microsoft.com/office/drawing/2010/main" val="0"/>
+                        </a:ext>
+                      </a:extLst>
+                    </a:blip>
+                    <a:srcRect/>
+                    <a:stretch>
+                      <a:fillRect/>
+                    </a:stretch>
+                  </pic:blipFill>
+                  <pic:spPr bwMode="auto">
+                    <a:xfrm>
+                      <a:off x="0" y="0"/>
+                      <a:ext cx="2873375" cy="1314450"/>
+                    </a:xfrm>
+                    <a:prstGeom prst="rect">
+                      <a:avLst/>
+                    </a:prstGeom>
+                    <a:noFill/>
+                  </pic:spPr>
+                </pic:pic>
+              </a:graphicData>
+            </a:graphic>
+            <wp14:sizeRelH relativeFrom="margin">
+              <wp14:pctWidth>0</wp14:pctWidth>
+            </wp14:sizeRelH>
+            <wp14:sizeRelV relativeFrom="margin">
+              <wp14:pctHeight>0</wp14:pctHeight>
+            </wp14:sizeRelV>
+          </wp:anchor>
+        </w:drawing>
+      </w:r>
+      <w:r>
+        <w:t>No errors after code fixes</w:t>
+      </w:r>
+    </w:p>
+    <w:p/>
+    <w:p/>
+    <w:p/>
+    <w:p/>
+    <w:p/>
+    <w:p>
+      <w:r>
+        <w:lastRenderedPageBreak/>
+        <w:t>Contact Page.HTML Faults</w:t>
+      </w:r>
+      <w:r>
+        <w:rPr>
+          <w:noProof/>
+          <w:lang w:eastAsia="en-GB"/>
+        </w:rPr>
+        <w:drawing>
+          <wp:anchor distT="0" distB="0" distL="114300" distR="114300" simplePos="0" relativeHeight="251661312" behindDoc="0" locked="0" layoutInCell="1" allowOverlap="1">
+            <wp:simplePos x="0" y="0"/>
+            <wp:positionH relativeFrom="column">
+              <wp:posOffset>0</wp:posOffset>
+            </wp:positionH>
+            <wp:positionV relativeFrom="paragraph">
+              <wp:posOffset>183515</wp:posOffset>
+            </wp:positionV>
+            <wp:extent cx="5130800" cy="1640840"/>
+            <wp:effectExtent l="0" t="0" r="0" b="0"/>
+            <wp:wrapSquare wrapText="bothSides"/>
+            <wp:docPr id="2" name="Picture 2"/>
+            <wp:cNvGraphicFramePr>
+              <a:graphicFrameLocks xmlns:a="http://schemas.openxmlformats.org/drawingml/2006/main" noChangeAspect="1"/>
+            </wp:cNvGraphicFramePr>
+            <a:graphic xmlns:a="http://schemas.openxmlformats.org/drawingml/2006/main">
+              <a:graphicData uri="http://schemas.openxmlformats.org/drawingml/2006/picture">
+                <pic:pic xmlns:pic="http://schemas.openxmlformats.org/drawingml/2006/picture">
+                  <pic:nvPicPr>
+                    <pic:cNvPr id="1" name=""/>
+                    <pic:cNvPicPr/>
+                  </pic:nvPicPr>
+                  <pic:blipFill>
+                    <a:blip r:embed="rId8">
+                      <a:extLst>
+                        <a:ext uri="{28A0092B-C50C-407E-A947-70E740481C1C}">
+                          <a14:useLocalDpi xmlns:a14="http://schemas.microsoft.com/office/drawing/2010/main" val="0"/>
+                        </a:ext>
+                      </a:extLst>
+                    </a:blip>
+                    <a:stretch>
+                      <a:fillRect/>
+                    </a:stretch>
+                  </pic:blipFill>
+                  <pic:spPr>
+                    <a:xfrm>
+                      <a:off x="0" y="0"/>
+                      <a:ext cx="5130800" cy="1640840"/>
+                    </a:xfrm>
+                    <a:prstGeom prst="rect">
+                      <a:avLst/>
+                    </a:prstGeom>
+                  </pic:spPr>
+                </pic:pic>
+              </a:graphicData>
+            </a:graphic>
+            <wp14:sizeRelH relativeFrom="margin">
+              <wp14:pctWidth>0</wp14:pctWidth>
+            </wp14:sizeRelH>
+            <wp14:sizeRelV relativeFrom="margin">
+              <wp14:pctHeight>0</wp14:pctHeight>
+            </wp14:sizeRelV>
+          </wp:anchor>
+        </w:drawing>
+      </w:r>
+    </w:p>
+    <w:p/>
+    <w:p/>
+    <w:p/>
+    <w:p/>
+    <w:p/>
+    <w:p/>
+    <w:p>
+      <w:r>
+        <w:drawing>
+          <wp:anchor distT="0" distB="0" distL="114300" distR="114300" simplePos="0" relativeHeight="251662336" behindDoc="0" locked="0" layoutInCell="1" allowOverlap="1">
+            <wp:simplePos x="0" y="0"/>
+            <wp:positionH relativeFrom="column">
+              <wp:posOffset>1192992</wp:posOffset>
+            </wp:positionH>
+            <wp:positionV relativeFrom="paragraph">
+              <wp:posOffset>280068</wp:posOffset>
+            </wp:positionV>
+            <wp:extent cx="2575560" cy="1181100"/>
+            <wp:effectExtent l="0" t="0" r="0" b="0"/>
+            <wp:wrapSquare wrapText="bothSides"/>
+            <wp:docPr id="9" name="Picture 9"/>
+            <wp:cNvGraphicFramePr>
+              <a:graphicFrameLocks xmlns:a="http://schemas.openxmlformats.org/drawingml/2006/main" noChangeAspect="1"/>
+            </wp:cNvGraphicFramePr>
+            <a:graphic xmlns:a="http://schemas.openxmlformats.org/drawingml/2006/main">
+              <a:graphicData uri="http://schemas.openxmlformats.org/drawingml/2006/picture">
+                <pic:pic xmlns:pic="http://schemas.openxmlformats.org/drawingml/2006/picture">
+                  <pic:nvPicPr>
+                    <pic:cNvPr id="1" name=""/>
+                    <pic:cNvPicPr/>
+                  </pic:nvPicPr>
+                  <pic:blipFill>
+                    <a:blip r:embed="rId9" cstate="print">
+                      <a:extLst>
+                        <a:ext uri="{28A0092B-C50C-407E-A947-70E740481C1C}">
+                          <a14:useLocalDpi xmlns:a14="http://schemas.microsoft.com/office/drawing/2010/main" val="0"/>
+                        </a:ext>
+                      </a:extLst>
+                    </a:blip>
+                    <a:stretch>
+                      <a:fillRect/>
+                    </a:stretch>
+                  </pic:blipFill>
+                  <pic:spPr>
+                    <a:xfrm>
+                      <a:off x="0" y="0"/>
+                      <a:ext cx="2575560" cy="1181100"/>
+                    </a:xfrm>
+                    <a:prstGeom prst="rect">
+                      <a:avLst/>
+                    </a:prstGeom>
+                  </pic:spPr>
+                </pic:pic>
+              </a:graphicData>
+            </a:graphic>
+          </wp:anchor>
+        </w:drawing>
+      </w:r>
+      <w:r>
+        <w:t xml:space="preserve">Applied same fixes from about me html file to fix the stray div tag and removed the unnecessary java code </w:t>
+      </w:r>
+    </w:p>
+    <w:p/>
+    <w:p/>
+    <w:p/>
+    <w:p/>
+    <w:p/>
     <w:p/>
     <w:p>
       <w:r>
@@ -134,6 +480,10 @@
     </w:p>
     <w:p>
       <w:r>
+        <w:rPr>
+          <w:noProof/>
+          <w:lang w:eastAsia="en-GB"/>
+        </w:rPr>
         <w:drawing>
           <wp:inline distT="0" distB="0" distL="0" distR="0" wp14:anchorId="4570341C" wp14:editId="55C5535B">
             <wp:extent cx="4343399" cy="1692328"/>
@@ -150,7 +500,7 @@
                     <pic:cNvPicPr/>
                   </pic:nvPicPr>
                   <pic:blipFill>
-                    <a:blip r:embed="rId6"/>
+                    <a:blip r:embed="rId10"/>
                     <a:stretch>
                       <a:fillRect/>
                     </a:stretch>
@@ -171,6 +521,86 @@
         </w:drawing>
       </w:r>
     </w:p>
+    <w:p>
+      <w:r>
+        <w:t xml:space="preserve">Applied </w:t>
+      </w:r>
+      <w:r>
+        <w:t xml:space="preserve">same fix to other pages for stray div tag </w:t>
+      </w:r>
+    </w:p>
+    <w:p>
+      <w:r>
+        <w:rPr>
+          <w:noProof/>
+          <w:lang w:eastAsia="en-GB"/>
+        </w:rPr>
+        <w:drawing>
+          <wp:anchor distT="0" distB="0" distL="114300" distR="114300" simplePos="0" relativeHeight="251663360" behindDoc="0" locked="0" layoutInCell="1" allowOverlap="1">
+            <wp:simplePos x="0" y="0"/>
+            <wp:positionH relativeFrom="margin">
+              <wp:align>left</wp:align>
+            </wp:positionH>
+            <wp:positionV relativeFrom="paragraph">
+              <wp:posOffset>1905</wp:posOffset>
+            </wp:positionV>
+            <wp:extent cx="3633470" cy="1674495"/>
+            <wp:effectExtent l="0" t="0" r="5080" b="1905"/>
+            <wp:wrapSquare wrapText="bothSides"/>
+            <wp:docPr id="10" name="Picture 10"/>
+            <wp:cNvGraphicFramePr>
+              <a:graphicFrameLocks xmlns:a="http://schemas.openxmlformats.org/drawingml/2006/main" noChangeAspect="1"/>
+            </wp:cNvGraphicFramePr>
+            <a:graphic xmlns:a="http://schemas.openxmlformats.org/drawingml/2006/main">
+              <a:graphicData uri="http://schemas.openxmlformats.org/drawingml/2006/picture">
+                <pic:pic xmlns:pic="http://schemas.openxmlformats.org/drawingml/2006/picture">
+                  <pic:nvPicPr>
+                    <pic:cNvPr id="0" name="Picture 4"/>
+                    <pic:cNvPicPr>
+                      <a:picLocks noChangeAspect="1" noChangeArrowheads="1"/>
+                    </pic:cNvPicPr>
+                  </pic:nvPicPr>
+                  <pic:blipFill>
+                    <a:blip r:embed="rId11">
+                      <a:extLst>
+                        <a:ext uri="{28A0092B-C50C-407E-A947-70E740481C1C}">
+                          <a14:useLocalDpi xmlns:a14="http://schemas.microsoft.com/office/drawing/2010/main" val="0"/>
+                        </a:ext>
+                      </a:extLst>
+                    </a:blip>
+                    <a:srcRect/>
+                    <a:stretch>
+                      <a:fillRect/>
+                    </a:stretch>
+                  </pic:blipFill>
+                  <pic:spPr bwMode="auto">
+                    <a:xfrm>
+                      <a:off x="0" y="0"/>
+                      <a:ext cx="3633470" cy="1674495"/>
+                    </a:xfrm>
+                    <a:prstGeom prst="rect">
+                      <a:avLst/>
+                    </a:prstGeom>
+                    <a:noFill/>
+                  </pic:spPr>
+                </pic:pic>
+              </a:graphicData>
+            </a:graphic>
+            <wp14:sizeRelH relativeFrom="margin">
+              <wp14:pctWidth>0</wp14:pctWidth>
+            </wp14:sizeRelH>
+            <wp14:sizeRelV relativeFrom="margin">
+              <wp14:pctHeight>0</wp14:pctHeight>
+            </wp14:sizeRelV>
+          </wp:anchor>
+        </w:drawing>
+      </w:r>
+    </w:p>
+    <w:p/>
+    <w:p/>
+    <w:p/>
+    <w:p/>
+    <w:p/>
     <w:p/>
     <w:p/>
     <w:p/>
@@ -182,6 +612,10 @@
     </w:p>
     <w:p>
       <w:r>
+        <w:rPr>
+          <w:noProof/>
+          <w:lang w:eastAsia="en-GB"/>
+        </w:rPr>
         <w:drawing>
           <wp:inline distT="0" distB="0" distL="0" distR="0" wp14:anchorId="7E1A0D76" wp14:editId="465042DC">
             <wp:extent cx="5731510" cy="1605915"/>
@@ -198,7 +632,7 @@
                     <pic:cNvPicPr/>
                   </pic:nvPicPr>
                   <pic:blipFill>
-                    <a:blip r:embed="rId7"/>
+                    <a:blip r:embed="rId12"/>
                     <a:stretch>
                       <a:fillRect/>
                     </a:stretch>
@@ -219,6 +653,64 @@
         </w:drawing>
       </w:r>
     </w:p>
+    <w:p>
+      <w:r>
+        <w:t xml:space="preserve">Again same problem and I applied the same fix </w:t>
+      </w:r>
+      <w:bookmarkStart w:id="0" w:name="_GoBack"/>
+      <w:r>
+        <w:rPr>
+          <w:noProof/>
+          <w:lang w:eastAsia="en-GB"/>
+        </w:rPr>
+        <w:drawing>
+          <wp:inline distT="0" distB="0" distL="0" distR="0" wp14:anchorId="59015FF5">
+            <wp:extent cx="3587562" cy="1619267"/>
+            <wp:effectExtent l="0" t="0" r="0" b="0"/>
+            <wp:docPr id="11" name="Picture 11"/>
+            <wp:cNvGraphicFramePr>
+              <a:graphicFrameLocks xmlns:a="http://schemas.openxmlformats.org/drawingml/2006/main" noChangeAspect="1"/>
+            </wp:cNvGraphicFramePr>
+            <a:graphic xmlns:a="http://schemas.openxmlformats.org/drawingml/2006/main">
+              <a:graphicData uri="http://schemas.openxmlformats.org/drawingml/2006/picture">
+                <pic:pic xmlns:pic="http://schemas.openxmlformats.org/drawingml/2006/picture">
+                  <pic:nvPicPr>
+                    <pic:cNvPr id="0" name="Picture 5"/>
+                    <pic:cNvPicPr>
+                      <a:picLocks noChangeAspect="1" noChangeArrowheads="1"/>
+                    </pic:cNvPicPr>
+                  </pic:nvPicPr>
+                  <pic:blipFill>
+                    <a:blip r:embed="rId13">
+                      <a:extLst>
+                        <a:ext uri="{28A0092B-C50C-407E-A947-70E740481C1C}">
+                          <a14:useLocalDpi xmlns:a14="http://schemas.microsoft.com/office/drawing/2010/main" val="0"/>
+                        </a:ext>
+                      </a:extLst>
+                    </a:blip>
+                    <a:srcRect/>
+                    <a:stretch>
+                      <a:fillRect/>
+                    </a:stretch>
+                  </pic:blipFill>
+                  <pic:spPr bwMode="auto">
+                    <a:xfrm>
+                      <a:off x="0" y="0"/>
+                      <a:ext cx="3627716" cy="1637391"/>
+                    </a:xfrm>
+                    <a:prstGeom prst="rect">
+                      <a:avLst/>
+                    </a:prstGeom>
+                    <a:noFill/>
+                  </pic:spPr>
+                </pic:pic>
+              </a:graphicData>
+            </a:graphic>
+          </wp:inline>
+        </w:drawing>
+      </w:r>
+      <w:bookmarkEnd w:id="0"/>
+    </w:p>
     <w:p/>
     <w:p/>
     <w:p/>
@@ -230,6 +722,10 @@
     </w:p>
     <w:p>
       <w:r>
+        <w:rPr>
+          <w:noProof/>
+          <w:lang w:eastAsia="en-GB"/>
+        </w:rPr>
         <w:drawing>
           <wp:inline distT="0" distB="0" distL="0" distR="0" wp14:anchorId="56A3E9EE" wp14:editId="19E7D82C">
             <wp:extent cx="5731510" cy="2028190"/>
@@ -246,7 +742,7 @@
                     <pic:cNvPicPr/>
                   </pic:nvPicPr>
                   <pic:blipFill>
-                    <a:blip r:embed="rId8"/>
+                    <a:blip r:embed="rId14"/>
                     <a:stretch>
                       <a:fillRect/>
                     </a:stretch>
@@ -266,8 +762,6 @@
           </wp:inline>
         </w:drawing>
       </w:r>
-      <w:bookmarkStart w:id="0" w:name="_GoBack"/>
-      <w:bookmarkEnd w:id="0"/>
     </w:p>
     <w:p/>
     <w:sectPr>

</xml_diff>